<commit_message>
fill out the table
</commit_message>
<xml_diff>
--- a/Week2_RiskManagement/Risk_Management_Framework_Table_Template.docx
+++ b/Week2_RiskManagement/Risk_Management_Framework_Table_Template.docx
@@ -1,7 +1,63 @@
 
 <file path=word/document.xml><?xml version="1.0" encoding="utf-8"?>
-<w:document xmlns:wpc="http://schemas.microsoft.com/office/word/2010/wordprocessingCanvas" xmlns:cx="http://schemas.microsoft.com/office/drawing/2014/chartex" xmlns:cx1="http://schemas.microsoft.com/office/drawing/2015/9/8/chartex" xmlns:mc="http://schemas.openxmlformats.org/markup-compatibility/2006" xmlns:o="urn:schemas-microsoft-com:office:office" xmlns:r="http://schemas.openxmlformats.org/officeDocument/2006/relationships" xmlns:m="http://schemas.openxmlformats.org/officeDocument/2006/math" xmlns:v="urn:schemas-microsoft-com:vml" xmlns:wp14="http://schemas.microsoft.com/office/word/2010/wordprocessingDrawing" xmlns:wp="http://schemas.openxmlformats.org/drawingml/2006/wordprocessingDrawing" xmlns:w10="urn:schemas-microsoft-com:office:word" xmlns:w="http://schemas.openxmlformats.org/wordprocessingml/2006/main" xmlns:w14="http://schemas.microsoft.com/office/word/2010/wordml" xmlns:w15="http://schemas.microsoft.com/office/word/2012/wordml" xmlns:w16se="http://schemas.microsoft.com/office/word/2015/wordml/symex" xmlns:wpg="http://schemas.microsoft.com/office/word/2010/wordprocessingGroup" xmlns:wpi="http://schemas.microsoft.com/office/word/2010/wordprocessingInk" xmlns:wne="http://schemas.microsoft.com/office/word/2006/wordml" xmlns:wps="http://schemas.microsoft.com/office/word/2010/wordprocessingShape" mc:Ignorable="w14 w15 w16se wp14">
+<w:document xmlns:wpc="http://schemas.microsoft.com/office/word/2010/wordprocessingCanvas" xmlns:cx="http://schemas.microsoft.com/office/drawing/2014/chartex" xmlns:cx1="http://schemas.microsoft.com/office/drawing/2015/9/8/chartex" xmlns:cx2="http://schemas.microsoft.com/office/drawing/2015/10/21/chartex" xmlns:cx3="http://schemas.microsoft.com/office/drawing/2016/5/9/chartex" xmlns:cx4="http://schemas.microsoft.com/office/drawing/2016/5/10/chartex" xmlns:cx5="http://schemas.microsoft.com/office/drawing/2016/5/11/chartex" xmlns:cx6="http://schemas.microsoft.com/office/drawing/2016/5/12/chartex" xmlns:cx7="http://schemas.microsoft.com/office/drawing/2016/5/13/chartex" xmlns:cx8="http://schemas.microsoft.com/office/drawing/2016/5/14/chartex" xmlns:mc="http://schemas.openxmlformats.org/markup-compatibility/2006" xmlns:aink="http://schemas.microsoft.com/office/drawing/2016/ink" xmlns:am3d="http://schemas.microsoft.com/office/drawing/2017/model3d" xmlns:o="urn:schemas-microsoft-com:office:office" xmlns:r="http://schemas.openxmlformats.org/officeDocument/2006/relationships" xmlns:m="http://schemas.openxmlformats.org/officeDocument/2006/math" xmlns:v="urn:schemas-microsoft-com:vml" xmlns:wp14="http://schemas.microsoft.com/office/word/2010/wordprocessingDrawing" xmlns:wp="http://schemas.openxmlformats.org/drawingml/2006/wordprocessingDrawing" xmlns:w10="urn:schemas-microsoft-com:office:word" xmlns:w="http://schemas.openxmlformats.org/wordprocessingml/2006/main" xmlns:w14="http://schemas.microsoft.com/office/word/2010/wordml" xmlns:w15="http://schemas.microsoft.com/office/word/2012/wordml" xmlns:w16cex="http://schemas.microsoft.com/office/word/2018/wordml/cex" xmlns:w16cid="http://schemas.microsoft.com/office/word/2016/wordml/cid" xmlns:w16="http://schemas.microsoft.com/office/word/2018/wordml" xmlns:w16se="http://schemas.microsoft.com/office/word/2015/wordml/symex" xmlns:wpg="http://schemas.microsoft.com/office/word/2010/wordprocessingGroup" xmlns:wpi="http://schemas.microsoft.com/office/word/2010/wordprocessingInk" xmlns:wne="http://schemas.microsoft.com/office/word/2006/wordml" xmlns:wps="http://schemas.microsoft.com/office/word/2010/wordprocessingShape" mc:Ignorable="w14 w15 w16se w16cid w16 w16cex wp14">
   <w:body>
+    <w:p>
+      <w:pPr>
+        <w:pStyle w:val="Heading1"/>
+      </w:pPr>
+      <w:r>
+        <w:t>Risk Management Frameworks</w:t>
+      </w:r>
+    </w:p>
+    <w:p>
+      <w:pPr>
+        <w:widowControl/>
+        <w:autoSpaceDE/>
+        <w:autoSpaceDN/>
+        <w:adjustRightInd/>
+        <w:spacing w:after="160" w:line="259" w:lineRule="auto"/>
+        <w:rPr>
+          <w:b/>
+          <w:bCs/>
+        </w:rPr>
+      </w:pPr>
+      <w:r>
+        <w:tab/>
+        <w:t xml:space="preserve">The </w:t>
+      </w:r>
+      <w:r>
+        <w:rPr>
+          <w:b/>
+          <w:bCs/>
+        </w:rPr>
+        <w:br w:type="page"/>
+      </w:r>
+    </w:p>
+    <w:p>
+      <w:pPr>
+        <w:pStyle w:val="Heading1"/>
+        <w:rPr>
+          <w:b w:val="0"/>
+          <w:bCs w:val="0"/>
+        </w:rPr>
+      </w:pPr>
+      <w:r>
+        <w:rPr>
+          <w:b w:val="0"/>
+          <w:bCs w:val="0"/>
+        </w:rPr>
+        <w:lastRenderedPageBreak/>
+        <w:t xml:space="preserve">Table 1: </w:t>
+      </w:r>
+      <w:r>
+        <w:rPr>
+          <w:b w:val="0"/>
+          <w:bCs w:val="0"/>
+        </w:rPr>
+        <w:t>Risk Framework Matrix</w:t>
+      </w:r>
+    </w:p>
     <w:tbl>
       <w:tblPr>
         <w:tblStyle w:val="TableGrid"/>
@@ -21,28 +77,7 @@
             <w:shd w:val="clear" w:color="auto" w:fill="D9D9D9" w:themeFill="background1" w:themeFillShade="D9"/>
           </w:tcPr>
           <w:p>
-            <w:pPr>
-              <w:widowControl w:val="0"/>
-              <w:autoSpaceDE w:val="0"/>
-              <w:autoSpaceDN w:val="0"/>
-              <w:adjustRightInd w:val="0"/>
-              <w:jc w:val="center"/>
-              <w:rPr>
-                <w:rFonts w:ascii="Verdana" w:hAnsi="Verdana" w:cs="Calibri Light"/>
-                <w:b/>
-                <w:color w:val="000000" w:themeColor="text1"/>
-                <w:sz w:val="24"/>
-                <w:szCs w:val="24"/>
-              </w:rPr>
-            </w:pPr>
-            <w:r>
-              <w:rPr>
-                <w:rFonts w:ascii="Verdana" w:hAnsi="Verdana" w:cs="Calibri Light"/>
-                <w:b/>
-                <w:color w:val="000000" w:themeColor="text1"/>
-                <w:sz w:val="24"/>
-                <w:szCs w:val="24"/>
-              </w:rPr>
+            <w:r>
               <w:t>Model/Framework</w:t>
             </w:r>
           </w:p>
@@ -53,28 +88,7 @@
             <w:shd w:val="clear" w:color="auto" w:fill="D9D9D9" w:themeFill="background1" w:themeFillShade="D9"/>
           </w:tcPr>
           <w:p>
-            <w:pPr>
-              <w:widowControl w:val="0"/>
-              <w:autoSpaceDE w:val="0"/>
-              <w:autoSpaceDN w:val="0"/>
-              <w:adjustRightInd w:val="0"/>
-              <w:jc w:val="center"/>
-              <w:rPr>
-                <w:rFonts w:ascii="Verdana" w:hAnsi="Verdana" w:cs="Calibri Light"/>
-                <w:b/>
-                <w:color w:val="000000" w:themeColor="text1"/>
-                <w:sz w:val="24"/>
-                <w:szCs w:val="24"/>
-              </w:rPr>
-            </w:pPr>
-            <w:r>
-              <w:rPr>
-                <w:rFonts w:ascii="Verdana" w:hAnsi="Verdana" w:cs="Calibri Light"/>
-                <w:b/>
-                <w:color w:val="000000" w:themeColor="text1"/>
-                <w:sz w:val="24"/>
-                <w:szCs w:val="24"/>
-              </w:rPr>
+            <w:r>
               <w:t>Strengths</w:t>
             </w:r>
           </w:p>
@@ -85,28 +99,7 @@
             <w:shd w:val="clear" w:color="auto" w:fill="D9D9D9" w:themeFill="background1" w:themeFillShade="D9"/>
           </w:tcPr>
           <w:p>
-            <w:pPr>
-              <w:widowControl w:val="0"/>
-              <w:autoSpaceDE w:val="0"/>
-              <w:autoSpaceDN w:val="0"/>
-              <w:adjustRightInd w:val="0"/>
-              <w:jc w:val="center"/>
-              <w:rPr>
-                <w:rFonts w:ascii="Verdana" w:hAnsi="Verdana" w:cs="Calibri Light"/>
-                <w:b/>
-                <w:color w:val="000000" w:themeColor="text1"/>
-                <w:sz w:val="24"/>
-                <w:szCs w:val="24"/>
-              </w:rPr>
-            </w:pPr>
-            <w:r>
-              <w:rPr>
-                <w:rFonts w:ascii="Verdana" w:hAnsi="Verdana" w:cs="Calibri Light"/>
-                <w:b/>
-                <w:color w:val="000000" w:themeColor="text1"/>
-                <w:sz w:val="24"/>
-                <w:szCs w:val="24"/>
-              </w:rPr>
+            <w:r>
               <w:t>Limitations</w:t>
             </w:r>
           </w:p>
@@ -117,28 +110,7 @@
             <w:shd w:val="clear" w:color="auto" w:fill="D9D9D9" w:themeFill="background1" w:themeFillShade="D9"/>
           </w:tcPr>
           <w:p>
-            <w:pPr>
-              <w:widowControl w:val="0"/>
-              <w:autoSpaceDE w:val="0"/>
-              <w:autoSpaceDN w:val="0"/>
-              <w:adjustRightInd w:val="0"/>
-              <w:jc w:val="center"/>
-              <w:rPr>
-                <w:rFonts w:ascii="Verdana" w:hAnsi="Verdana" w:cs="Calibri Light"/>
-                <w:b/>
-                <w:color w:val="000000" w:themeColor="text1"/>
-                <w:sz w:val="24"/>
-                <w:szCs w:val="24"/>
-              </w:rPr>
-            </w:pPr>
-            <w:r>
-              <w:rPr>
-                <w:rFonts w:ascii="Verdana" w:hAnsi="Verdana" w:cs="Calibri Light"/>
-                <w:b/>
-                <w:color w:val="000000" w:themeColor="text1"/>
-                <w:sz w:val="24"/>
-                <w:szCs w:val="24"/>
-              </w:rPr>
+            <w:r>
               <w:t>Comments</w:t>
             </w:r>
           </w:p>
@@ -150,25 +122,7 @@
             <w:tcW w:w="2713" w:type="dxa"/>
           </w:tcPr>
           <w:p>
-            <w:pPr>
-              <w:widowControl w:val="0"/>
-              <w:autoSpaceDE w:val="0"/>
-              <w:autoSpaceDN w:val="0"/>
-              <w:adjustRightInd w:val="0"/>
-              <w:rPr>
-                <w:rFonts w:ascii="Verdana" w:hAnsi="Verdana" w:cs="Calibri Light"/>
-                <w:color w:val="000000" w:themeColor="text1"/>
-                <w:sz w:val="24"/>
-                <w:szCs w:val="24"/>
-              </w:rPr>
-            </w:pPr>
-            <w:r>
-              <w:rPr>
-                <w:rFonts w:ascii="Verdana" w:hAnsi="Verdana" w:cs="Calibri Light"/>
-                <w:color w:val="000000" w:themeColor="text1"/>
-                <w:sz w:val="24"/>
-                <w:szCs w:val="24"/>
-              </w:rPr>
+            <w:r>
               <w:t>NIST Risk management framework (SP-800-37 R2)</w:t>
             </w:r>
           </w:p>
@@ -178,18 +132,35 @@
             <w:tcW w:w="2194" w:type="dxa"/>
           </w:tcPr>
           <w:p>
-            <w:pPr>
-              <w:widowControl w:val="0"/>
-              <w:autoSpaceDE w:val="0"/>
-              <w:autoSpaceDN w:val="0"/>
-              <w:adjustRightInd w:val="0"/>
-              <w:rPr>
-                <w:rFonts w:ascii="Verdana" w:hAnsi="Verdana" w:cs="Calibri Light"/>
-                <w:color w:val="000000" w:themeColor="text1"/>
-                <w:sz w:val="24"/>
-                <w:szCs w:val="24"/>
-              </w:rPr>
-            </w:pPr>
+            <w:r>
+              <w:t xml:space="preserve">Focuses on checklists of controls and risk categories </w:t>
+            </w:r>
+            <w:sdt>
+              <w:sdtPr>
+                <w:id w:val="-912314248"/>
+                <w:citation/>
+              </w:sdtPr>
+              <w:sdtContent>
+                <w:r>
+                  <w:fldChar w:fldCharType="begin"/>
+                </w:r>
+                <w:r>
+                  <w:instrText xml:space="preserve"> CITATION Com16 \l 1033 </w:instrText>
+                </w:r>
+                <w:r>
+                  <w:fldChar w:fldCharType="separate"/>
+                </w:r>
+                <w:r>
+                  <w:rPr>
+                    <w:noProof/>
+                  </w:rPr>
+                  <w:t>(Combass &amp; Shilling, 2016)</w:t>
+                </w:r>
+                <w:r>
+                  <w:fldChar w:fldCharType="end"/>
+                </w:r>
+              </w:sdtContent>
+            </w:sdt>
           </w:p>
         </w:tc>
         <w:tc>
@@ -197,18 +168,9 @@
             <w:tcW w:w="2229" w:type="dxa"/>
           </w:tcPr>
           <w:p>
-            <w:pPr>
-              <w:widowControl w:val="0"/>
-              <w:autoSpaceDE w:val="0"/>
-              <w:autoSpaceDN w:val="0"/>
-              <w:adjustRightInd w:val="0"/>
-              <w:rPr>
-                <w:rFonts w:ascii="Verdana" w:hAnsi="Verdana" w:cs="Calibri Light"/>
-                <w:color w:val="000000" w:themeColor="text1"/>
-                <w:sz w:val="24"/>
-                <w:szCs w:val="24"/>
-              </w:rPr>
-            </w:pPr>
+            <w:r>
+              <w:t>A more ridge process that is appropriate for military purchases</w:t>
+            </w:r>
           </w:p>
         </w:tc>
         <w:tc>
@@ -216,19 +178,11 @@
             <w:tcW w:w="2214" w:type="dxa"/>
           </w:tcPr>
           <w:p>
-            <w:pPr>
-              <w:widowControl w:val="0"/>
-              <w:autoSpaceDE w:val="0"/>
-              <w:autoSpaceDN w:val="0"/>
-              <w:adjustRightInd w:val="0"/>
-              <w:rPr>
-                <w:rFonts w:ascii="Verdana" w:hAnsi="Verdana" w:cs="Calibri Light"/>
-                <w:color w:val="000000" w:themeColor="text1"/>
-                <w:sz w:val="24"/>
-                <w:szCs w:val="24"/>
-              </w:rPr>
-            </w:pPr>
-          </w:p>
+            <w:r>
+              <w:t>Seems to be more of an acquisition checklist based on usage</w:t>
+            </w:r>
+          </w:p>
+          <w:p/>
         </w:tc>
       </w:tr>
       <w:tr>
@@ -237,25 +191,7 @@
             <w:tcW w:w="2713" w:type="dxa"/>
           </w:tcPr>
           <w:p>
-            <w:pPr>
-              <w:widowControl w:val="0"/>
-              <w:autoSpaceDE w:val="0"/>
-              <w:autoSpaceDN w:val="0"/>
-              <w:adjustRightInd w:val="0"/>
-              <w:rPr>
-                <w:rFonts w:ascii="Verdana" w:hAnsi="Verdana" w:cs="Calibri Light"/>
-                <w:color w:val="000000" w:themeColor="text1"/>
-                <w:sz w:val="24"/>
-                <w:szCs w:val="24"/>
-              </w:rPr>
-            </w:pPr>
-            <w:r>
-              <w:rPr>
-                <w:rFonts w:ascii="Verdana" w:hAnsi="Verdana" w:cs="Calibri Light"/>
-                <w:color w:val="000000" w:themeColor="text1"/>
-                <w:sz w:val="24"/>
-                <w:szCs w:val="24"/>
-              </w:rPr>
+            <w:r>
               <w:t>ISACA Risk IT management framework</w:t>
             </w:r>
           </w:p>
@@ -265,18 +201,9 @@
             <w:tcW w:w="2194" w:type="dxa"/>
           </w:tcPr>
           <w:p>
-            <w:pPr>
-              <w:widowControl w:val="0"/>
-              <w:autoSpaceDE w:val="0"/>
-              <w:autoSpaceDN w:val="0"/>
-              <w:adjustRightInd w:val="0"/>
-              <w:rPr>
-                <w:rFonts w:ascii="Verdana" w:hAnsi="Verdana" w:cs="Calibri Light"/>
-                <w:color w:val="000000" w:themeColor="text1"/>
-                <w:sz w:val="24"/>
-                <w:szCs w:val="24"/>
-              </w:rPr>
-            </w:pPr>
+            <w:r>
+              <w:t>Collection of industry best practices that apply to many scenarios</w:t>
+            </w:r>
           </w:p>
         </w:tc>
         <w:tc>
@@ -284,18 +211,86 @@
             <w:tcW w:w="2229" w:type="dxa"/>
           </w:tcPr>
           <w:p>
-            <w:pPr>
-              <w:widowControl w:val="0"/>
-              <w:autoSpaceDE w:val="0"/>
-              <w:autoSpaceDN w:val="0"/>
-              <w:adjustRightInd w:val="0"/>
-              <w:rPr>
-                <w:rFonts w:ascii="Verdana" w:hAnsi="Verdana" w:cs="Calibri Light"/>
-                <w:color w:val="000000" w:themeColor="text1"/>
-                <w:sz w:val="24"/>
-                <w:szCs w:val="24"/>
-              </w:rPr>
-            </w:pPr>
+            <w:r>
+              <w:t xml:space="preserve">Not based </w:t>
+            </w:r>
+            <w:proofErr w:type="gramStart"/>
+            <w:r>
+              <w:t>on  academic</w:t>
+            </w:r>
+            <w:proofErr w:type="gramEnd"/>
+            <w:r>
+              <w:t xml:space="preserve"> research</w:t>
+            </w:r>
+            <w:r>
+              <w:t xml:space="preserve"> </w:t>
+            </w:r>
+            <w:sdt>
+              <w:sdtPr>
+                <w:id w:val="-962114427"/>
+                <w:citation/>
+              </w:sdtPr>
+              <w:sdtContent>
+                <w:r>
+                  <w:fldChar w:fldCharType="begin"/>
+                </w:r>
+                <w:r>
+                  <w:instrText xml:space="preserve"> CITATION Dev15 \l 1033 </w:instrText>
+                </w:r>
+                <w:r>
+                  <w:fldChar w:fldCharType="separate"/>
+                </w:r>
+                <w:r>
+                  <w:rPr>
+                    <w:noProof/>
+                  </w:rPr>
+                  <w:t>(Devos &amp; Van de Ginste, 2015)</w:t>
+                </w:r>
+                <w:r>
+                  <w:fldChar w:fldCharType="end"/>
+                </w:r>
+              </w:sdtContent>
+            </w:sdt>
+          </w:p>
+          <w:p>
+            <w:r>
+              <w:t>P</w:t>
+            </w:r>
+            <w:r>
+              <w:t>re</w:t>
+            </w:r>
+            <w:r>
+              <w:t xml:space="preserve">scriptive </w:t>
+            </w:r>
+            <w:r>
+              <w:t xml:space="preserve">guidance might be difficult for every scenario </w:t>
+            </w:r>
+            <w:sdt>
+              <w:sdtPr>
+                <w:id w:val="1052501441"/>
+                <w:citation/>
+              </w:sdtPr>
+              <w:sdtContent>
+                <w:r>
+                  <w:fldChar w:fldCharType="begin"/>
+                </w:r>
+                <w:r>
+                  <w:instrText xml:space="preserve"> CITATION Cha13 \l 1033 </w:instrText>
+                </w:r>
+                <w:r>
+                  <w:fldChar w:fldCharType="separate"/>
+                </w:r>
+                <w:r>
+                  <w:rPr>
+                    <w:noProof/>
+                  </w:rPr>
+                  <w:t xml:space="preserve"> (Chabrow, 2013)</w:t>
+                </w:r>
+                <w:r>
+                  <w:fldChar w:fldCharType="end"/>
+                </w:r>
+              </w:sdtContent>
+            </w:sdt>
           </w:p>
         </w:tc>
         <w:tc>
@@ -303,18 +298,9 @@
             <w:tcW w:w="2214" w:type="dxa"/>
           </w:tcPr>
           <w:p>
-            <w:pPr>
-              <w:widowControl w:val="0"/>
-              <w:autoSpaceDE w:val="0"/>
-              <w:autoSpaceDN w:val="0"/>
-              <w:adjustRightInd w:val="0"/>
-              <w:rPr>
-                <w:rFonts w:ascii="Verdana" w:hAnsi="Verdana" w:cs="Calibri Light"/>
-                <w:color w:val="000000" w:themeColor="text1"/>
-                <w:sz w:val="24"/>
-                <w:szCs w:val="24"/>
-              </w:rPr>
-            </w:pPr>
+            <w:r>
+              <w:t>Rebranded to COBIT v5 around 2009</w:t>
+            </w:r>
           </w:p>
         </w:tc>
       </w:tr>
@@ -324,25 +310,7 @@
             <w:tcW w:w="2713" w:type="dxa"/>
           </w:tcPr>
           <w:p>
-            <w:pPr>
-              <w:widowControl w:val="0"/>
-              <w:autoSpaceDE w:val="0"/>
-              <w:autoSpaceDN w:val="0"/>
-              <w:adjustRightInd w:val="0"/>
-              <w:rPr>
-                <w:rFonts w:ascii="Verdana" w:hAnsi="Verdana" w:cs="Calibri Light"/>
-                <w:color w:val="000000" w:themeColor="text1"/>
-                <w:sz w:val="24"/>
-                <w:szCs w:val="24"/>
-              </w:rPr>
-            </w:pPr>
-            <w:r>
-              <w:rPr>
-                <w:rFonts w:ascii="Verdana" w:hAnsi="Verdana" w:cs="Calibri Light"/>
-                <w:color w:val="000000" w:themeColor="text1"/>
-                <w:sz w:val="24"/>
-                <w:szCs w:val="24"/>
-              </w:rPr>
+            <w:r>
               <w:t>Value at Risk (VAR) framework</w:t>
             </w:r>
           </w:p>
@@ -352,18 +320,35 @@
             <w:tcW w:w="2194" w:type="dxa"/>
           </w:tcPr>
           <w:p>
-            <w:pPr>
-              <w:widowControl w:val="0"/>
-              <w:autoSpaceDE w:val="0"/>
-              <w:autoSpaceDN w:val="0"/>
-              <w:adjustRightInd w:val="0"/>
-              <w:rPr>
-                <w:rFonts w:ascii="Verdana" w:hAnsi="Verdana" w:cs="Calibri Light"/>
-                <w:color w:val="000000" w:themeColor="text1"/>
-                <w:sz w:val="24"/>
-                <w:szCs w:val="24"/>
-              </w:rPr>
-            </w:pPr>
+            <w:r>
+              <w:t>A statistical measure of the loss given the probability of an event</w:t>
+            </w:r>
+            <w:sdt>
+              <w:sdtPr>
+                <w:id w:val="1137378735"/>
+                <w:citation/>
+              </w:sdtPr>
+              <w:sdtContent>
+                <w:r>
+                  <w:fldChar w:fldCharType="begin"/>
+                </w:r>
+                <w:r>
+                  <w:instrText xml:space="preserve"> CITATION Ken19 \l 1033 </w:instrText>
+                </w:r>
+                <w:r>
+                  <w:fldChar w:fldCharType="separate"/>
+                </w:r>
+                <w:r>
+                  <w:rPr>
+                    <w:noProof/>
+                  </w:rPr>
+                  <w:t xml:space="preserve"> (Kenton, 2019)</w:t>
+                </w:r>
+                <w:r>
+                  <w:fldChar w:fldCharType="end"/>
+                </w:r>
+              </w:sdtContent>
+            </w:sdt>
           </w:p>
         </w:tc>
         <w:tc>
@@ -371,18 +356,35 @@
             <w:tcW w:w="2229" w:type="dxa"/>
           </w:tcPr>
           <w:p>
-            <w:pPr>
-              <w:widowControl w:val="0"/>
-              <w:autoSpaceDE w:val="0"/>
-              <w:autoSpaceDN w:val="0"/>
-              <w:adjustRightInd w:val="0"/>
-              <w:rPr>
-                <w:rFonts w:ascii="Verdana" w:hAnsi="Verdana" w:cs="Calibri Light"/>
-                <w:color w:val="000000" w:themeColor="text1"/>
-                <w:sz w:val="24"/>
-                <w:szCs w:val="24"/>
-              </w:rPr>
-            </w:pPr>
+            <w:r>
+              <w:t>Businesses consistently make more assessments of a security risk</w:t>
+            </w:r>
+            <w:sdt>
+              <w:sdtPr>
+                <w:id w:val="802662246"/>
+                <w:citation/>
+              </w:sdtPr>
+              <w:sdtContent>
+                <w:r>
+                  <w:fldChar w:fldCharType="begin"/>
+                </w:r>
+                <w:r>
+                  <w:instrText xml:space="preserve"> CITATION Eli19 \l 1033 </w:instrText>
+                </w:r>
+                <w:r>
+                  <w:fldChar w:fldCharType="separate"/>
+                </w:r>
+                <w:r>
+                  <w:rPr>
+                    <w:noProof/>
+                  </w:rPr>
+                  <w:t xml:space="preserve"> (Eling &amp; Wirfs, 2019)</w:t>
+                </w:r>
+                <w:r>
+                  <w:fldChar w:fldCharType="end"/>
+                </w:r>
+              </w:sdtContent>
+            </w:sdt>
           </w:p>
         </w:tc>
         <w:tc>
@@ -390,18 +392,9 @@
             <w:tcW w:w="2214" w:type="dxa"/>
           </w:tcPr>
           <w:p>
-            <w:pPr>
-              <w:widowControl w:val="0"/>
-              <w:autoSpaceDE w:val="0"/>
-              <w:autoSpaceDN w:val="0"/>
-              <w:adjustRightInd w:val="0"/>
-              <w:rPr>
-                <w:rFonts w:ascii="Verdana" w:hAnsi="Verdana" w:cs="Calibri Light"/>
-                <w:color w:val="000000" w:themeColor="text1"/>
-                <w:sz w:val="24"/>
-                <w:szCs w:val="24"/>
-              </w:rPr>
-            </w:pPr>
+            <w:r>
+              <w:t>Many technology decisions are not pure black/white (a) will cost (b) if (c)</w:t>
+            </w:r>
           </w:p>
         </w:tc>
       </w:tr>
@@ -411,26 +404,14 @@
             <w:tcW w:w="2713" w:type="dxa"/>
           </w:tcPr>
           <w:p>
-            <w:pPr>
-              <w:widowControl w:val="0"/>
-              <w:autoSpaceDE w:val="0"/>
-              <w:autoSpaceDN w:val="0"/>
-              <w:adjustRightInd w:val="0"/>
-              <w:rPr>
-                <w:rFonts w:ascii="Verdana" w:hAnsi="Verdana" w:cs="Calibri Light"/>
-                <w:color w:val="000000" w:themeColor="text1"/>
-                <w:sz w:val="24"/>
-                <w:szCs w:val="24"/>
-              </w:rPr>
-            </w:pPr>
-            <w:r>
-              <w:rPr>
-                <w:rFonts w:ascii="Verdana" w:hAnsi="Verdana" w:cs="Calibri Light"/>
-                <w:color w:val="000000" w:themeColor="text1"/>
-                <w:sz w:val="24"/>
-                <w:szCs w:val="24"/>
-              </w:rPr>
-              <w:t>Financial economic theory</w:t>
+            <w:r>
+              <w:t>Financial</w:t>
+            </w:r>
+            <w:r>
+              <w:t>,</w:t>
+            </w:r>
+            <w:r>
+              <w:t xml:space="preserve"> economic theory</w:t>
             </w:r>
           </w:p>
         </w:tc>
@@ -439,18 +420,35 @@
             <w:tcW w:w="2194" w:type="dxa"/>
           </w:tcPr>
           <w:p>
-            <w:pPr>
-              <w:widowControl w:val="0"/>
-              <w:autoSpaceDE w:val="0"/>
-              <w:autoSpaceDN w:val="0"/>
-              <w:adjustRightInd w:val="0"/>
-              <w:rPr>
-                <w:rFonts w:ascii="Verdana" w:hAnsi="Verdana" w:cs="Calibri Light"/>
-                <w:color w:val="000000" w:themeColor="text1"/>
-                <w:sz w:val="24"/>
-                <w:szCs w:val="24"/>
-              </w:rPr>
-            </w:pPr>
+            <w:r>
+              <w:t>Models time, risk, and uncertainty to make economically sound decisions</w:t>
+            </w:r>
+            <w:sdt>
+              <w:sdtPr>
+                <w:id w:val="-2018453619"/>
+                <w:citation/>
+              </w:sdtPr>
+              <w:sdtContent>
+                <w:r>
+                  <w:fldChar w:fldCharType="begin"/>
+                </w:r>
+                <w:r>
+                  <w:instrText xml:space="preserve"> CITATION Lib19 \l 1033 </w:instrText>
+                </w:r>
+                <w:r>
+                  <w:fldChar w:fldCharType="separate"/>
+                </w:r>
+                <w:r>
+                  <w:rPr>
+                    <w:noProof/>
+                  </w:rPr>
+                  <w:t xml:space="preserve"> (Liberto, 2019)</w:t>
+                </w:r>
+                <w:r>
+                  <w:fldChar w:fldCharType="end"/>
+                </w:r>
+              </w:sdtContent>
+            </w:sdt>
           </w:p>
         </w:tc>
         <w:tc>
@@ -458,38 +456,16 @@
             <w:tcW w:w="2229" w:type="dxa"/>
           </w:tcPr>
           <w:p>
-            <w:pPr>
-              <w:widowControl w:val="0"/>
-              <w:autoSpaceDE w:val="0"/>
-              <w:autoSpaceDN w:val="0"/>
-              <w:adjustRightInd w:val="0"/>
-              <w:rPr>
-                <w:rFonts w:ascii="Verdana" w:hAnsi="Verdana" w:cs="Calibri Light"/>
-                <w:color w:val="000000" w:themeColor="text1"/>
-                <w:sz w:val="24"/>
-                <w:szCs w:val="24"/>
-              </w:rPr>
-            </w:pPr>
+            <w:r>
+              <w:t>Makes extensive use of hedging, which might not apply to information technology systems</w:t>
+            </w:r>
           </w:p>
         </w:tc>
         <w:tc>
           <w:tcPr>
             <w:tcW w:w="2214" w:type="dxa"/>
           </w:tcPr>
-          <w:p>
-            <w:pPr>
-              <w:widowControl w:val="0"/>
-              <w:autoSpaceDE w:val="0"/>
-              <w:autoSpaceDN w:val="0"/>
-              <w:adjustRightInd w:val="0"/>
-              <w:rPr>
-                <w:rFonts w:ascii="Verdana" w:hAnsi="Verdana" w:cs="Calibri Light"/>
-                <w:color w:val="000000" w:themeColor="text1"/>
-                <w:sz w:val="24"/>
-                <w:szCs w:val="24"/>
-              </w:rPr>
-            </w:pPr>
-          </w:p>
+          <w:p/>
         </w:tc>
       </w:tr>
       <w:tr>
@@ -498,25 +474,7 @@
             <w:tcW w:w="2713" w:type="dxa"/>
           </w:tcPr>
           <w:p>
-            <w:pPr>
-              <w:widowControl w:val="0"/>
-              <w:autoSpaceDE w:val="0"/>
-              <w:autoSpaceDN w:val="0"/>
-              <w:adjustRightInd w:val="0"/>
-              <w:rPr>
-                <w:rFonts w:ascii="Verdana" w:hAnsi="Verdana" w:cs="Calibri Light"/>
-                <w:color w:val="000000" w:themeColor="text1"/>
-                <w:sz w:val="24"/>
-                <w:szCs w:val="24"/>
-              </w:rPr>
-            </w:pPr>
-            <w:r>
-              <w:rPr>
-                <w:rFonts w:ascii="Verdana" w:hAnsi="Verdana" w:cs="Calibri Light"/>
-                <w:color w:val="000000" w:themeColor="text1"/>
-                <w:sz w:val="24"/>
-                <w:szCs w:val="24"/>
-              </w:rPr>
+            <w:r>
               <w:t>SABRE security risk management model for asset management</w:t>
             </w:r>
           </w:p>
@@ -526,18 +484,35 @@
             <w:tcW w:w="2194" w:type="dxa"/>
           </w:tcPr>
           <w:p>
-            <w:pPr>
-              <w:widowControl w:val="0"/>
-              <w:autoSpaceDE w:val="0"/>
-              <w:autoSpaceDN w:val="0"/>
-              <w:adjustRightInd w:val="0"/>
-              <w:rPr>
-                <w:rFonts w:ascii="Verdana" w:hAnsi="Verdana" w:cs="Calibri Light"/>
-                <w:color w:val="000000" w:themeColor="text1"/>
-                <w:sz w:val="24"/>
-                <w:szCs w:val="24"/>
-              </w:rPr>
-            </w:pPr>
+            <w:r>
+              <w:t>The high-quality standard for physical structures</w:t>
+            </w:r>
+            <w:sdt>
+              <w:sdtPr>
+                <w:id w:val="2032914559"/>
+                <w:citation/>
+              </w:sdtPr>
+              <w:sdtContent>
+                <w:r>
+                  <w:fldChar w:fldCharType="begin"/>
+                </w:r>
+                <w:r>
+                  <w:instrText xml:space="preserve"> CITATION BRE20 \l 1033 </w:instrText>
+                </w:r>
+                <w:r>
+                  <w:fldChar w:fldCharType="separate"/>
+                </w:r>
+                <w:r>
+                  <w:rPr>
+                    <w:noProof/>
+                  </w:rPr>
+                  <w:t xml:space="preserve"> (BRE, 2020)</w:t>
+                </w:r>
+                <w:r>
+                  <w:fldChar w:fldCharType="end"/>
+                </w:r>
+              </w:sdtContent>
+            </w:sdt>
           </w:p>
         </w:tc>
         <w:tc>
@@ -545,18 +520,9 @@
             <w:tcW w:w="2229" w:type="dxa"/>
           </w:tcPr>
           <w:p>
-            <w:pPr>
-              <w:widowControl w:val="0"/>
-              <w:autoSpaceDE w:val="0"/>
-              <w:autoSpaceDN w:val="0"/>
-              <w:adjustRightInd w:val="0"/>
-              <w:rPr>
-                <w:rFonts w:ascii="Verdana" w:hAnsi="Verdana" w:cs="Calibri Light"/>
-                <w:color w:val="000000" w:themeColor="text1"/>
-                <w:sz w:val="24"/>
-                <w:szCs w:val="24"/>
-              </w:rPr>
-            </w:pPr>
+            <w:r>
+              <w:t>Only focuses on physical structures</w:t>
+            </w:r>
           </w:p>
         </w:tc>
         <w:tc>
@@ -564,18 +530,9 @@
             <w:tcW w:w="2214" w:type="dxa"/>
           </w:tcPr>
           <w:p>
-            <w:pPr>
-              <w:widowControl w:val="0"/>
-              <w:autoSpaceDE w:val="0"/>
-              <w:autoSpaceDN w:val="0"/>
-              <w:adjustRightInd w:val="0"/>
-              <w:rPr>
-                <w:rFonts w:ascii="Verdana" w:hAnsi="Verdana" w:cs="Calibri Light"/>
-                <w:color w:val="000000" w:themeColor="text1"/>
-                <w:sz w:val="24"/>
-                <w:szCs w:val="24"/>
-              </w:rPr>
-            </w:pPr>
+            <w:r>
+              <w:t>Appropriate for industrial complex through residential housing</w:t>
+            </w:r>
           </w:p>
         </w:tc>
       </w:tr>
@@ -585,26 +542,12 @@
             <w:tcW w:w="2713" w:type="dxa"/>
           </w:tcPr>
           <w:p>
-            <w:pPr>
-              <w:widowControl w:val="0"/>
-              <w:autoSpaceDE w:val="0"/>
-              <w:autoSpaceDN w:val="0"/>
-              <w:adjustRightInd w:val="0"/>
-              <w:rPr>
-                <w:rFonts w:ascii="Verdana" w:hAnsi="Verdana" w:cs="Calibri Light"/>
-                <w:color w:val="000000" w:themeColor="text1"/>
-                <w:sz w:val="24"/>
-                <w:szCs w:val="24"/>
-              </w:rPr>
-            </w:pPr>
-            <w:r>
-              <w:rPr>
-                <w:rFonts w:ascii="Verdana" w:hAnsi="Verdana" w:cs="Calibri Light"/>
-                <w:color w:val="000000" w:themeColor="text1"/>
-                <w:sz w:val="24"/>
-                <w:szCs w:val="24"/>
-              </w:rPr>
-              <w:t>Other (name)</w:t>
+            <w:r>
+              <w:t xml:space="preserve">NIST Cybersecurity </w:t>
+            </w:r>
+            <w:r>
+              <w:lastRenderedPageBreak/>
+              <w:t>Framework</w:t>
             </w:r>
           </w:p>
         </w:tc>
@@ -613,18 +556,40 @@
             <w:tcW w:w="2194" w:type="dxa"/>
           </w:tcPr>
           <w:p>
-            <w:pPr>
-              <w:widowControl w:val="0"/>
-              <w:autoSpaceDE w:val="0"/>
-              <w:autoSpaceDN w:val="0"/>
-              <w:adjustRightInd w:val="0"/>
-              <w:rPr>
-                <w:rFonts w:ascii="Verdana" w:hAnsi="Verdana" w:cs="Calibri Light"/>
-                <w:color w:val="000000" w:themeColor="text1"/>
-                <w:sz w:val="24"/>
-                <w:szCs w:val="24"/>
-              </w:rPr>
-            </w:pPr>
+            <w:r>
+              <w:lastRenderedPageBreak/>
+              <w:t xml:space="preserve">Adapts to various maturity levels </w:t>
+            </w:r>
+            <w:r>
+              <w:lastRenderedPageBreak/>
+              <w:t>through a good-better-best mindset</w:t>
+            </w:r>
+            <w:sdt>
+              <w:sdtPr>
+                <w:id w:val="255803073"/>
+                <w:citation/>
+              </w:sdtPr>
+              <w:sdtContent>
+                <w:r>
+                  <w:fldChar w:fldCharType="begin"/>
+                </w:r>
+                <w:r>
+                  <w:instrText xml:space="preserve"> CITATION Gro18 \l 1033 </w:instrText>
+                </w:r>
+                <w:r>
+                  <w:fldChar w:fldCharType="separate"/>
+                </w:r>
+                <w:r>
+                  <w:rPr>
+                    <w:noProof/>
+                  </w:rPr>
+                  <w:t xml:space="preserve"> (Grohmann, 2018)</w:t>
+                </w:r>
+                <w:r>
+                  <w:fldChar w:fldCharType="end"/>
+                </w:r>
+              </w:sdtContent>
+            </w:sdt>
           </w:p>
         </w:tc>
         <w:tc>
@@ -632,18 +597,14 @@
             <w:tcW w:w="2229" w:type="dxa"/>
           </w:tcPr>
           <w:p>
-            <w:pPr>
-              <w:widowControl w:val="0"/>
-              <w:autoSpaceDE w:val="0"/>
-              <w:autoSpaceDN w:val="0"/>
-              <w:adjustRightInd w:val="0"/>
-              <w:rPr>
-                <w:rFonts w:ascii="Verdana" w:hAnsi="Verdana" w:cs="Calibri Light"/>
-                <w:color w:val="000000" w:themeColor="text1"/>
-                <w:sz w:val="24"/>
-                <w:szCs w:val="24"/>
-              </w:rPr>
-            </w:pPr>
+            <w:r>
+              <w:lastRenderedPageBreak/>
+              <w:t xml:space="preserve">External audiences cannot gauge </w:t>
+            </w:r>
+            <w:r>
+              <w:lastRenderedPageBreak/>
+              <w:t>security posture at a simple glance (are they ok or excellent on aspect 1234)</w:t>
+            </w:r>
           </w:p>
         </w:tc>
         <w:tc>
@@ -651,26 +612,25 @@
             <w:tcW w:w="2214" w:type="dxa"/>
           </w:tcPr>
           <w:p>
-            <w:pPr>
-              <w:widowControl w:val="0"/>
-              <w:autoSpaceDE w:val="0"/>
-              <w:autoSpaceDN w:val="0"/>
-              <w:adjustRightInd w:val="0"/>
-              <w:rPr>
-                <w:rFonts w:ascii="Verdana" w:hAnsi="Verdana" w:cs="Calibri Light"/>
-                <w:color w:val="000000" w:themeColor="text1"/>
-                <w:sz w:val="24"/>
-                <w:szCs w:val="24"/>
-              </w:rPr>
-            </w:pPr>
+            <w:r>
+              <w:lastRenderedPageBreak/>
+              <w:t xml:space="preserve">The right solution for many large and </w:t>
+            </w:r>
+            <w:r>
+              <w:lastRenderedPageBreak/>
+              <w:t>decentralize</w:t>
+            </w:r>
+            <w:r>
+              <w:t>d</w:t>
+            </w:r>
+            <w:r>
+              <w:t xml:space="preserve"> businesses that lack any formal process</w:t>
+            </w:r>
           </w:p>
         </w:tc>
       </w:tr>
     </w:tbl>
-    <w:p>
-      <w:bookmarkStart w:id="0" w:name="_GoBack"/>
-      <w:bookmarkEnd w:id="0"/>
-    </w:p>
+    <w:p/>
     <w:sectPr>
       <w:pgSz w:w="12240" w:h="15840"/>
       <w:pgMar w:top="1440" w:right="1440" w:bottom="1440" w:left="1440" w:header="720" w:footer="720" w:gutter="0"/>
@@ -681,8 +641,128 @@
 </w:document>
 </file>
 
+<file path=word/numbering.xml><?xml version="1.0" encoding="utf-8"?>
+<w:numbering xmlns:wpc="http://schemas.microsoft.com/office/word/2010/wordprocessingCanvas" xmlns:cx="http://schemas.microsoft.com/office/drawing/2014/chartex" xmlns:cx1="http://schemas.microsoft.com/office/drawing/2015/9/8/chartex" xmlns:cx2="http://schemas.microsoft.com/office/drawing/2015/10/21/chartex" xmlns:cx3="http://schemas.microsoft.com/office/drawing/2016/5/9/chartex" xmlns:cx4="http://schemas.microsoft.com/office/drawing/2016/5/10/chartex" xmlns:cx5="http://schemas.microsoft.com/office/drawing/2016/5/11/chartex" xmlns:cx6="http://schemas.microsoft.com/office/drawing/2016/5/12/chartex" xmlns:cx7="http://schemas.microsoft.com/office/drawing/2016/5/13/chartex" xmlns:cx8="http://schemas.microsoft.com/office/drawing/2016/5/14/chartex" xmlns:mc="http://schemas.openxmlformats.org/markup-compatibility/2006" xmlns:aink="http://schemas.microsoft.com/office/drawing/2016/ink" xmlns:am3d="http://schemas.microsoft.com/office/drawing/2017/model3d" xmlns:o="urn:schemas-microsoft-com:office:office" xmlns:r="http://schemas.openxmlformats.org/officeDocument/2006/relationships" xmlns:m="http://schemas.openxmlformats.org/officeDocument/2006/math" xmlns:v="urn:schemas-microsoft-com:vml" xmlns:wp14="http://schemas.microsoft.com/office/word/2010/wordprocessingDrawing" xmlns:wp="http://schemas.openxmlformats.org/drawingml/2006/wordprocessingDrawing" xmlns:w10="urn:schemas-microsoft-com:office:word" xmlns:w="http://schemas.openxmlformats.org/wordprocessingml/2006/main" xmlns:w14="http://schemas.microsoft.com/office/word/2010/wordml" xmlns:w15="http://schemas.microsoft.com/office/word/2012/wordml" xmlns:w16cex="http://schemas.microsoft.com/office/word/2018/wordml/cex" xmlns:w16cid="http://schemas.microsoft.com/office/word/2016/wordml/cid" xmlns:w16="http://schemas.microsoft.com/office/word/2018/wordml" xmlns:w16se="http://schemas.microsoft.com/office/word/2015/wordml/symex" xmlns:wpg="http://schemas.microsoft.com/office/word/2010/wordprocessingGroup" xmlns:wpi="http://schemas.microsoft.com/office/word/2010/wordprocessingInk" xmlns:wne="http://schemas.microsoft.com/office/word/2006/wordml" xmlns:wps="http://schemas.microsoft.com/office/word/2010/wordprocessingShape" mc:Ignorable="w14 w15 w16se w16cid w16 w16cex wp14">
+  <w:abstractNum w:abstractNumId="0" w15:restartNumberingAfterBreak="0">
+    <w:nsid w:val="04B711D3"/>
+    <w:multiLevelType w:val="hybridMultilevel"/>
+    <w:tmpl w:val="204ECF6E"/>
+    <w:lvl w:ilvl="0" w:tplc="921A7D44">
+      <w:numFmt w:val="bullet"/>
+      <w:lvlText w:val="-"/>
+      <w:lvlJc w:val="left"/>
+      <w:pPr>
+        <w:ind w:left="720" w:hanging="360"/>
+      </w:pPr>
+      <w:rPr>
+        <w:rFonts w:ascii="Verdana" w:eastAsiaTheme="minorEastAsia" w:hAnsi="Verdana" w:cs="Calibri Light" w:hint="default"/>
+      </w:rPr>
+    </w:lvl>
+    <w:lvl w:ilvl="1" w:tplc="04090003" w:tentative="1">
+      <w:start w:val="1"/>
+      <w:numFmt w:val="bullet"/>
+      <w:lvlText w:val="o"/>
+      <w:lvlJc w:val="left"/>
+      <w:pPr>
+        <w:ind w:left="1440" w:hanging="360"/>
+      </w:pPr>
+      <w:rPr>
+        <w:rFonts w:ascii="Courier New" w:hAnsi="Courier New" w:cs="Courier New" w:hint="default"/>
+      </w:rPr>
+    </w:lvl>
+    <w:lvl w:ilvl="2" w:tplc="04090005" w:tentative="1">
+      <w:start w:val="1"/>
+      <w:numFmt w:val="bullet"/>
+      <w:lvlText w:val=""/>
+      <w:lvlJc w:val="left"/>
+      <w:pPr>
+        <w:ind w:left="2160" w:hanging="360"/>
+      </w:pPr>
+      <w:rPr>
+        <w:rFonts w:ascii="Wingdings" w:hAnsi="Wingdings" w:hint="default"/>
+      </w:rPr>
+    </w:lvl>
+    <w:lvl w:ilvl="3" w:tplc="04090001" w:tentative="1">
+      <w:start w:val="1"/>
+      <w:numFmt w:val="bullet"/>
+      <w:lvlText w:val=""/>
+      <w:lvlJc w:val="left"/>
+      <w:pPr>
+        <w:ind w:left="2880" w:hanging="360"/>
+      </w:pPr>
+      <w:rPr>
+        <w:rFonts w:ascii="Symbol" w:hAnsi="Symbol" w:hint="default"/>
+      </w:rPr>
+    </w:lvl>
+    <w:lvl w:ilvl="4" w:tplc="04090003" w:tentative="1">
+      <w:start w:val="1"/>
+      <w:numFmt w:val="bullet"/>
+      <w:lvlText w:val="o"/>
+      <w:lvlJc w:val="left"/>
+      <w:pPr>
+        <w:ind w:left="3600" w:hanging="360"/>
+      </w:pPr>
+      <w:rPr>
+        <w:rFonts w:ascii="Courier New" w:hAnsi="Courier New" w:cs="Courier New" w:hint="default"/>
+      </w:rPr>
+    </w:lvl>
+    <w:lvl w:ilvl="5" w:tplc="04090005" w:tentative="1">
+      <w:start w:val="1"/>
+      <w:numFmt w:val="bullet"/>
+      <w:lvlText w:val=""/>
+      <w:lvlJc w:val="left"/>
+      <w:pPr>
+        <w:ind w:left="4320" w:hanging="360"/>
+      </w:pPr>
+      <w:rPr>
+        <w:rFonts w:ascii="Wingdings" w:hAnsi="Wingdings" w:hint="default"/>
+      </w:rPr>
+    </w:lvl>
+    <w:lvl w:ilvl="6" w:tplc="04090001" w:tentative="1">
+      <w:start w:val="1"/>
+      <w:numFmt w:val="bullet"/>
+      <w:lvlText w:val=""/>
+      <w:lvlJc w:val="left"/>
+      <w:pPr>
+        <w:ind w:left="5040" w:hanging="360"/>
+      </w:pPr>
+      <w:rPr>
+        <w:rFonts w:ascii="Symbol" w:hAnsi="Symbol" w:hint="default"/>
+      </w:rPr>
+    </w:lvl>
+    <w:lvl w:ilvl="7" w:tplc="04090003" w:tentative="1">
+      <w:start w:val="1"/>
+      <w:numFmt w:val="bullet"/>
+      <w:lvlText w:val="o"/>
+      <w:lvlJc w:val="left"/>
+      <w:pPr>
+        <w:ind w:left="5760" w:hanging="360"/>
+      </w:pPr>
+      <w:rPr>
+        <w:rFonts w:ascii="Courier New" w:hAnsi="Courier New" w:cs="Courier New" w:hint="default"/>
+      </w:rPr>
+    </w:lvl>
+    <w:lvl w:ilvl="8" w:tplc="04090005" w:tentative="1">
+      <w:start w:val="1"/>
+      <w:numFmt w:val="bullet"/>
+      <w:lvlText w:val=""/>
+      <w:lvlJc w:val="left"/>
+      <w:pPr>
+        <w:ind w:left="6480" w:hanging="360"/>
+      </w:pPr>
+      <w:rPr>
+        <w:rFonts w:ascii="Wingdings" w:hAnsi="Wingdings" w:hint="default"/>
+      </w:rPr>
+    </w:lvl>
+  </w:abstractNum>
+  <w:num w:numId="1">
+    <w:abstractNumId w:val="0"/>
+  </w:num>
+</w:numbering>
+</file>
+
 <file path=word/styles.xml><?xml version="1.0" encoding="utf-8"?>
-<w:styles xmlns:mc="http://schemas.openxmlformats.org/markup-compatibility/2006" xmlns:r="http://schemas.openxmlformats.org/officeDocument/2006/relationships" xmlns:w="http://schemas.openxmlformats.org/wordprocessingml/2006/main" xmlns:w14="http://schemas.microsoft.com/office/word/2010/wordml" xmlns:w15="http://schemas.microsoft.com/office/word/2012/wordml" xmlns:w16se="http://schemas.microsoft.com/office/word/2015/wordml/symex" mc:Ignorable="w14 w15 w16se">
+<w:styles xmlns:mc="http://schemas.openxmlformats.org/markup-compatibility/2006" xmlns:r="http://schemas.openxmlformats.org/officeDocument/2006/relationships" xmlns:w="http://schemas.openxmlformats.org/wordprocessingml/2006/main" xmlns:w14="http://schemas.microsoft.com/office/word/2010/wordml" xmlns:w15="http://schemas.microsoft.com/office/word/2012/wordml" xmlns:w16cex="http://schemas.microsoft.com/office/word/2018/wordml/cex" xmlns:w16cid="http://schemas.microsoft.com/office/word/2016/wordml/cid" xmlns:w16="http://schemas.microsoft.com/office/word/2018/wordml" xmlns:w16se="http://schemas.microsoft.com/office/word/2015/wordml/symex" mc:Ignorable="w14 w15 w16se w16cid w16 w16cex">
   <w:docDefaults>
     <w:rPrDefault>
       <w:rPr>
@@ -698,7 +778,7 @@
       </w:pPr>
     </w:pPrDefault>
   </w:docDefaults>
-  <w:latentStyles w:defLockedState="0" w:defUIPriority="99" w:defSemiHidden="0" w:defUnhideWhenUsed="0" w:defQFormat="0" w:count="371">
+  <w:latentStyles w:defLockedState="0" w:defUIPriority="99" w:defSemiHidden="0" w:defUnhideWhenUsed="0" w:defQFormat="0" w:count="376">
     <w:lsdException w:name="Normal" w:uiPriority="0" w:qFormat="1"/>
     <w:lsdException w:name="heading 1" w:uiPriority="9" w:qFormat="1"/>
     <w:lsdException w:name="heading 2" w:semiHidden="1" w:uiPriority="9" w:unhideWhenUsed="1" w:qFormat="1"/>
@@ -804,7 +884,6 @@
     <w:lsdException w:name="HTML Sample" w:semiHidden="1" w:unhideWhenUsed="1"/>
     <w:lsdException w:name="HTML Typewriter" w:semiHidden="1" w:unhideWhenUsed="1"/>
     <w:lsdException w:name="HTML Variable" w:semiHidden="1" w:unhideWhenUsed="1"/>
-    <w:lsdException w:name="Normal Table" w:semiHidden="1" w:unhideWhenUsed="1"/>
     <w:lsdException w:name="annotation subject" w:semiHidden="1" w:unhideWhenUsed="1"/>
     <w:lsdException w:name="No List" w:semiHidden="1" w:unhideWhenUsed="1"/>
     <w:lsdException w:name="Outline List 1" w:semiHidden="1" w:unhideWhenUsed="1"/>
@@ -847,11 +926,8 @@
     <w:lsdException w:name="Table Contemporary" w:semiHidden="1" w:unhideWhenUsed="1"/>
     <w:lsdException w:name="Table Elegant" w:semiHidden="1" w:unhideWhenUsed="1"/>
     <w:lsdException w:name="Table Professional" w:semiHidden="1" w:unhideWhenUsed="1"/>
-    <w:lsdException w:name="Table Subtle 1" w:semiHidden="1" w:unhideWhenUsed="1"/>
     <w:lsdException w:name="Table Subtle 2" w:semiHidden="1" w:unhideWhenUsed="1"/>
     <w:lsdException w:name="Table Web 1" w:semiHidden="1" w:unhideWhenUsed="1"/>
-    <w:lsdException w:name="Table Web 2" w:semiHidden="1" w:unhideWhenUsed="1"/>
-    <w:lsdException w:name="Table Web 3" w:semiHidden="1" w:unhideWhenUsed="1"/>
     <w:lsdException w:name="Balloon Text" w:semiHidden="1" w:unhideWhenUsed="1"/>
     <w:lsdException w:name="Table Grid" w:uiPriority="39"/>
     <w:lsdException w:name="Table Theme" w:semiHidden="1" w:unhideWhenUsed="1"/>
@@ -1070,18 +1146,45 @@
     <w:lsdException w:name="List Table 5 Dark Accent 6" w:uiPriority="50"/>
     <w:lsdException w:name="List Table 6 Colorful Accent 6" w:uiPriority="51"/>
     <w:lsdException w:name="List Table 7 Colorful Accent 6" w:uiPriority="52"/>
+    <w:lsdException w:name="Mention" w:semiHidden="1" w:unhideWhenUsed="1"/>
+    <w:lsdException w:name="Smart Hyperlink" w:semiHidden="1" w:unhideWhenUsed="1"/>
+    <w:lsdException w:name="Hashtag" w:semiHidden="1" w:unhideWhenUsed="1"/>
+    <w:lsdException w:name="Unresolved Mention" w:semiHidden="1" w:unhideWhenUsed="1"/>
+    <w:lsdException w:name="Smart Link" w:semiHidden="1" w:unhideWhenUsed="1"/>
   </w:latentStyles>
   <w:style w:type="paragraph" w:default="1" w:styleId="Normal">
     <w:name w:val="Normal"/>
     <w:qFormat/>
-    <w:rsid w:val="00876CFF"/>
+    <w:rsid w:val="009E5D4E"/>
     <w:pPr>
+      <w:widowControl w:val="0"/>
+      <w:autoSpaceDE w:val="0"/>
+      <w:autoSpaceDN w:val="0"/>
+      <w:adjustRightInd w:val="0"/>
       <w:spacing w:after="200" w:line="288" w:lineRule="auto"/>
     </w:pPr>
     <w:rPr>
-      <w:rFonts w:eastAsiaTheme="minorEastAsia"/>
-      <w:sz w:val="21"/>
-      <w:szCs w:val="21"/>
+      <w:rFonts w:ascii="Times New Roman" w:eastAsiaTheme="minorEastAsia" w:hAnsi="Times New Roman" w:cs="Times New Roman"/>
+      <w:color w:val="000000" w:themeColor="text1"/>
+      <w:sz w:val="24"/>
+      <w:szCs w:val="24"/>
+    </w:rPr>
+  </w:style>
+  <w:style w:type="paragraph" w:styleId="Heading1">
+    <w:name w:val="heading 1"/>
+    <w:basedOn w:val="Normal"/>
+    <w:next w:val="Normal"/>
+    <w:link w:val="Heading1Char"/>
+    <w:uiPriority w:val="9"/>
+    <w:qFormat/>
+    <w:rsid w:val="004B384F"/>
+    <w:pPr>
+      <w:jc w:val="center"/>
+      <w:outlineLvl w:val="0"/>
+    </w:pPr>
+    <w:rPr>
+      <w:b/>
+      <w:bCs/>
     </w:rPr>
   </w:style>
   <w:style w:type="character" w:default="1" w:styleId="DefaultParagraphFont">
@@ -1129,6 +1232,32 @@
         <w:insideV w:val="single" w:sz="4" w:space="0" w:color="auto"/>
       </w:tblBorders>
     </w:tblPr>
+  </w:style>
+  <w:style w:type="paragraph" w:styleId="ListParagraph">
+    <w:name w:val="List Paragraph"/>
+    <w:basedOn w:val="Normal"/>
+    <w:uiPriority w:val="34"/>
+    <w:qFormat/>
+    <w:rsid w:val="009E5D4E"/>
+    <w:pPr>
+      <w:ind w:left="720"/>
+      <w:contextualSpacing/>
+    </w:pPr>
+  </w:style>
+  <w:style w:type="character" w:customStyle="1" w:styleId="Heading1Char">
+    <w:name w:val="Heading 1 Char"/>
+    <w:basedOn w:val="DefaultParagraphFont"/>
+    <w:link w:val="Heading1"/>
+    <w:uiPriority w:val="9"/>
+    <w:rsid w:val="004B384F"/>
+    <w:rPr>
+      <w:rFonts w:ascii="Times New Roman" w:eastAsiaTheme="minorEastAsia" w:hAnsi="Times New Roman" w:cs="Times New Roman"/>
+      <w:b/>
+      <w:bCs/>
+      <w:color w:val="000000" w:themeColor="text1"/>
+      <w:sz w:val="24"/>
+      <w:szCs w:val="24"/>
+    </w:rPr>
   </w:style>
 </w:styles>
 </file>
@@ -1392,4 +1521,217 @@
     </a:ext>
   </a:extLst>
 </a:theme>
+</file>
+
+<file path=customXml/item1.xml><?xml version="1.0" encoding="utf-8"?>
+<b:Sources xmlns:b="http://schemas.openxmlformats.org/officeDocument/2006/bibliography" xmlns="http://schemas.openxmlformats.org/officeDocument/2006/bibliography" SelectedStyle="\APASixthEditionOfficeOnline.xsl" StyleName="APA" Version="6">
+  <b:Source>
+    <b:Tag>Com16</b:Tag>
+    <b:SourceType>ConferenceProceedings</b:SourceType>
+    <b:Guid>{8DD46DFD-1895-4C08-8983-B558EABF2F72}</b:Guid>
+    <b:Title>Integrating cybersecurity into NAVAIR OTPS acquisition</b:Title>
+    <b:Year>2016</b:Year>
+    <b:Pages>1-5</b:Pages>
+    <b:ConferenceName>Institute of Eletricial and Electronics Engineering AUTOTESTCON</b:ConferenceName>
+    <b:City>Anaheim, CA</b:City>
+    <b:Author>
+      <b:Author>
+        <b:NameList>
+          <b:Person>
+            <b:Last>Combass</b:Last>
+            <b:First>T</b:First>
+          </b:Person>
+          <b:Person>
+            <b:Last>Shilling</b:Last>
+            <b:First>A</b:First>
+          </b:Person>
+        </b:NameList>
+      </b:Author>
+    </b:Author>
+    <b:DOI>https://doi-org.proxy1.ncu.edu/10.1109/AUTEST.2016.7589632</b:DOI>
+    <b:RefOrder>1</b:RefOrder>
+  </b:Source>
+  <b:Source>
+    <b:Tag>Cha13</b:Tag>
+    <b:SourceType>InternetSite</b:SourceType>
+    <b:Guid>{0ED2B445-E138-488C-8099-0ABBD2CDE246}</b:Guid>
+    <b:Title>ISACA Unveils New Risk Mgt. Framework</b:Title>
+    <b:Year>2013</b:Year>
+    <b:InternetSiteTitle>Bank Info Security</b:InternetSiteTitle>
+    <b:Month>September</b:Month>
+    <b:Day>26</b:Day>
+    <b:URL>https://www.bankinfosecurity.com/isaca-unveils-new-risk-management-framework-a-6098</b:URL>
+    <b:Author>
+      <b:Author>
+        <b:NameList>
+          <b:Person>
+            <b:Last>Chabrow</b:Last>
+            <b:First>E</b:First>
+          </b:Person>
+        </b:NameList>
+      </b:Author>
+    </b:Author>
+    <b:YearAccessed>2020</b:YearAccessed>
+    <b:MonthAccessed>June</b:MonthAccessed>
+    <b:DayAccessed>14</b:DayAccessed>
+    <b:RefOrder>3</b:RefOrder>
+  </b:Source>
+  <b:Source>
+    <b:Tag>Dev15</b:Tag>
+    <b:SourceType>JournalArticle</b:SourceType>
+    <b:Guid>{9EE5729D-9853-459C-B57A-82B5B303D13E}</b:Guid>
+    <b:Title>Towards a Theoretical Foundation of IT Governance - The COBIT 5 case</b:Title>
+    <b:JournalName>Electronic Journal of Information Systems Evaluation</b:JournalName>
+    <b:Year>2015</b:Year>
+    <b:Author>
+      <b:Author>
+        <b:NameList>
+          <b:Person>
+            <b:Last>Devos</b:Last>
+            <b:First>J</b:First>
+          </b:Person>
+          <b:Person>
+            <b:Last>Van de Ginste</b:Last>
+            <b:First>K</b:First>
+          </b:Person>
+        </b:NameList>
+      </b:Author>
+    </b:Author>
+    <b:Volume>18</b:Volume>
+    <b:Issue>2</b:Issue>
+    <b:URL>https://search-ebscohost-com.proxy1.ncu.edu/login.aspx?direct=true&amp;db=edb&amp;AN=109261833&amp;site=eds-live</b:URL>
+    <b:RefOrder>2</b:RefOrder>
+  </b:Source>
+  <b:Source>
+    <b:Tag>Ken19</b:Tag>
+    <b:SourceType>InternetSite</b:SourceType>
+    <b:Guid>{AF051488-C1E5-4852-9E9B-9D00171464DF}</b:Guid>
+    <b:Title>Value at Risk (VAR)</b:Title>
+    <b:Year>2019</b:Year>
+    <b:Month>April</b:Month>
+    <b:Day>18</b:Day>
+    <b:YearAccessed>2020</b:YearAccessed>
+    <b:MonthAccessed>June</b:MonthAccessed>
+    <b:DayAccessed>14</b:DayAccessed>
+    <b:URL>https://www.investopedia.com/terms/v/var.asp</b:URL>
+    <b:Author>
+      <b:Author>
+        <b:NameList>
+          <b:Person>
+            <b:Last>Kenton</b:Last>
+            <b:First>W</b:First>
+          </b:Person>
+        </b:NameList>
+      </b:Author>
+    </b:Author>
+    <b:InternetSiteTitle>Investopedia</b:InternetSiteTitle>
+    <b:RefOrder>4</b:RefOrder>
+  </b:Source>
+  <b:Source>
+    <b:Tag>Eli19</b:Tag>
+    <b:SourceType>JournalArticle</b:SourceType>
+    <b:Guid>{6E680FD6-BE93-492E-A65E-156EB7601CC5}</b:Guid>
+    <b:Title>What are the actual costs of cyber risk events</b:Title>
+    <b:Year>2019</b:Year>
+    <b:DOI>https://doi.org/10.1016/j.ejor.2018.07.021</b:DOI>
+    <b:Author>
+      <b:Author>
+        <b:NameList>
+          <b:Person>
+            <b:Last>Eling</b:Last>
+            <b:First>M</b:First>
+          </b:Person>
+          <b:Person>
+            <b:Last>Wirfs</b:Last>
+            <b:First>J</b:First>
+          </b:Person>
+        </b:NameList>
+      </b:Author>
+    </b:Author>
+    <b:JournalName>European Journal of Operational Research</b:JournalName>
+    <b:Pages>1109-1119</b:Pages>
+    <b:Volume>272</b:Volume>
+    <b:Issue>1</b:Issue>
+    <b:RefOrder>5</b:RefOrder>
+  </b:Source>
+  <b:Source>
+    <b:Tag>Lib19</b:Tag>
+    <b:SourceType>InternetSite</b:SourceType>
+    <b:Guid>{4FEFF96A-D18F-4E16-AD82-976C6B314CCB}</b:Guid>
+    <b:Title>Financial Economics</b:Title>
+    <b:Year>2019</b:Year>
+    <b:InternetSiteTitle>Investopedia</b:InternetSiteTitle>
+    <b:Month>June</b:Month>
+    <b:Day>26</b:Day>
+    <b:URL>https://www.investopedia.com/terms/f/financial-economics.asp</b:URL>
+    <b:Author>
+      <b:Author>
+        <b:NameList>
+          <b:Person>
+            <b:Last>Liberto</b:Last>
+            <b:First>D</b:First>
+          </b:Person>
+        </b:NameList>
+      </b:Author>
+    </b:Author>
+    <b:YearAccessed>2020</b:YearAccessed>
+    <b:MonthAccessed>June</b:MonthAccessed>
+    <b:DayAccessed>14</b:DayAccessed>
+    <b:RefOrder>6</b:RefOrder>
+  </b:Source>
+  <b:Source>
+    <b:Tag>BRE20</b:Tag>
+    <b:SourceType>InternetSite</b:SourceType>
+    <b:Guid>{DCD2B36D-8F8B-44E7-BC70-013E7E44C4A6}</b:Guid>
+    <b:Author>
+      <b:Author>
+        <b:Corporate>BRE</b:Corporate>
+      </b:Author>
+    </b:Author>
+    <b:Title>What is ABRE</b:Title>
+    <b:InternetSiteTitle>BRE Group</b:InternetSiteTitle>
+    <b:Year>2020</b:Year>
+    <b:Month>June</b:Month>
+    <b:Day>14</b:Day>
+    <b:URL>https://www.bregroup.com/sabre/</b:URL>
+    <b:YearAccessed>2020</b:YearAccessed>
+    <b:MonthAccessed>June</b:MonthAccessed>
+    <b:DayAccessed>14</b:DayAccessed>
+    <b:RefOrder>7</b:RefOrder>
+  </b:Source>
+  <b:Source>
+    <b:Tag>Gro18</b:Tag>
+    <b:SourceType>JournalArticle</b:SourceType>
+    <b:Guid>{C556FC63-7F4D-4130-97DA-9CFF2D6085F0}</b:Guid>
+    <b:Title>Evolution of the cybersecurity framework</b:Title>
+    <b:JournalName>ISSA Journal</b:JournalName>
+    <b:Year>2018</b:Year>
+    <b:Pages>14-18</b:Pages>
+    <b:Author>
+      <b:Author>
+        <b:NameList>
+          <b:Person>
+            <b:Last>Grohmann</b:Last>
+            <b:First>A</b:First>
+          </b:Person>
+        </b:NameList>
+      </b:Author>
+    </b:Author>
+    <b:Volume>16</b:Volume>
+    <b:Issue>7</b:Issue>
+    <b:YearAccessed>2020</b:YearAccessed>
+    <b:MonthAccessed>May</b:MonthAccessed>
+    <b:DayAccessed>2</b:DayAccessed>
+    <b:URL>https://search-ebscohost-com.proxy1.ncu.edu/login.aspx?direct=true&amp;db=tsh&amp;AN=130572679&amp;site=eds-live</b:URL>
+    <b:RefOrder>8</b:RefOrder>
+  </b:Source>
+</b:Sources>
+</file>
+
+<file path=customXml/itemProps1.xml><?xml version="1.0" encoding="utf-8"?>
+<ds:datastoreItem xmlns:ds="http://schemas.openxmlformats.org/officeDocument/2006/customXml" ds:itemID="{F4904682-5476-4217-A547-10CD8BB27586}">
+  <ds:schemaRefs>
+    <ds:schemaRef ds:uri="http://schemas.openxmlformats.org/officeDocument/2006/bibliography"/>
+  </ds:schemaRefs>
+</ds:datastoreItem>
 </file>
</xml_diff>